<commit_message>
conclusao do modo de preparo adicao de uma observacao opcional a receita de bolo no word
</commit_message>
<xml_diff>
--- a/receitas_bolo_cenoura.docx
+++ b/receitas_bolo_cenoura.docx
@@ -55,6 +55,36 @@
     <w:p>
       <w:r>
         <w:t>2. Em uma tigela, misture o açúcar e a farinha.</w:t>
+      </w:r>
+    </w:p>
+    <w:p>
+      <w:r>
+        <w:t>3. Adicione a mistura líquida à tigela e mexa bem.</w:t>
+      </w:r>
+    </w:p>
+    <w:p>
+      <w:r>
+        <w:t>4. Acrescente o fermento e misture delicadamente.</w:t>
+      </w:r>
+    </w:p>
+    <w:p>
+      <w:r>
+        <w:t>5. Despeje a massa em uma forma untada e enfarinhada.</w:t>
+      </w:r>
+    </w:p>
+    <w:p>
+      <w:r>
+        <w:t>6. Asse em forno preaquecido a 180°C por cerca de 40 minutos.</w:t>
+      </w:r>
+    </w:p>
+    <w:p>
+      <w:r>
+        <w:t>OBSERVAÇÃO: Adicionar uma cobertura simples de chocolate após o bolo</w:t>
+      </w:r>
+    </w:p>
+    <w:p>
+      <w:r>
+        <w:t>esfriar.</w:t>
       </w:r>
     </w:p>
     <w:sectPr>

</xml_diff>

<commit_message>
adicao de dicas de preparo na receita de bolo de cenoura no word
</commit_message>
<xml_diff>
--- a/receitas_bolo_cenoura.docx
+++ b/receitas_bolo_cenoura.docx
@@ -87,6 +87,25 @@
         <w:t>esfriar.</w:t>
       </w:r>
     </w:p>
+    <w:p>
+      <w:r>
+        <w:t xml:space="preserve"> </w:t>
+      </w:r>
+      <w:r>
+        <w:t>DICAS DE PREPARO:</w:t>
+      </w:r>
+    </w:p>
+    <w:p>
+      <w:r>
+        <w:t>- Para um bolo mais fofo, peneire a farinha de trigo.</w:t>
+      </w:r>
+    </w:p>
+    <w:p>
+      <w:r>
+        <w:t>- Você pode adicionar nozes picadas à massa para um toque especial.</w:t>
+      </w:r>
+    </w:p>
+    <w:p/>
     <w:sectPr>
       <w:pgSz w:w="11906" w:h="16838"/>
       <w:pgMar w:top="1417" w:right="1701" w:bottom="1417" w:left="1701" w:header="708" w:footer="708" w:gutter="0"/>

</xml_diff>